<commit_message>
Created new script to remove files with extension input by user Submittal Automation: added in spec ref support for Key Personnel List, created in reminder to close all word, PDF, and excel docs before starting
</commit_message>
<xml_diff>
--- a/Submittal Automation/BLANK_MISC/Title Sheet.docx
+++ b/Submittal Automation/BLANK_MISC/Title Sheet.docx
@@ -32,8 +32,10 @@
           <w:sz w:val="52"/>
           <w:szCs w:val="52"/>
         </w:rPr>
-        <w:t>LONG</w:t>
-      </w:r>
+        <w:t>SHORT</w:t>
+      </w:r>
+      <w:bookmarkStart w:id="0" w:name="_GoBack"/>
+      <w:bookmarkEnd w:id="0"/>
       <w:r>
         <w:rPr>
           <w:rFonts w:ascii="Arial" w:hAnsi="Arial" w:cs="Arial"/>
@@ -79,16 +81,6 @@
     </w:p>
     <w:p>
       <w:pPr>
-        <w:jc w:val="center"/>
-        <w:rPr>
-          <w:rFonts w:ascii="Arial" w:hAnsi="Arial" w:cs="Arial"/>
-          <w:sz w:val="48"/>
-        </w:rPr>
-      </w:pPr>
-    </w:p>
-    <w:p>
-      <w:pPr>
-        <w:jc w:val="center"/>
         <w:rPr>
           <w:rFonts w:ascii="Arial" w:hAnsi="Arial" w:cs="Arial"/>
           <w:sz w:val="48"/>
@@ -857,24 +849,6 @@
           <w:sz w:val="48"/>
         </w:rPr>
       </w:pPr>
-    </w:p>
-    <w:p>
-      <w:pPr>
-        <w:jc w:val="center"/>
-        <w:rPr>
-          <w:rFonts w:ascii="Arial" w:hAnsi="Arial" w:cs="Arial"/>
-          <w:sz w:val="48"/>
-        </w:rPr>
-      </w:pPr>
-    </w:p>
-    <w:p>
-      <w:pPr>
-        <w:jc w:val="center"/>
-        <w:rPr>
-          <w:rFonts w:ascii="Arial" w:hAnsi="Arial" w:cs="Arial"/>
-          <w:sz w:val="48"/>
-        </w:rPr>
-      </w:pPr>
       <w:r>
         <w:rPr>
           <w:rFonts w:ascii="Arial" w:hAnsi="Arial" w:cs="Arial"/>
@@ -882,14 +856,6 @@
         </w:rPr>
         <w:t>Section 1</w:t>
       </w:r>
-    </w:p>
-    <w:p>
-      <w:pPr>
-        <w:rPr>
-          <w:rFonts w:ascii="Arial" w:hAnsi="Arial" w:cs="Arial"/>
-          <w:sz w:val="48"/>
-        </w:rPr>
-      </w:pPr>
       <w:r>
         <w:rPr>
           <w:rFonts w:ascii="Arial" w:hAnsi="Arial" w:cs="Arial"/>
@@ -1037,24 +1003,6 @@
           <w:sz w:val="48"/>
         </w:rPr>
       </w:pPr>
-    </w:p>
-    <w:p>
-      <w:pPr>
-        <w:jc w:val="center"/>
-        <w:rPr>
-          <w:rFonts w:ascii="Arial" w:hAnsi="Arial" w:cs="Arial"/>
-          <w:sz w:val="48"/>
-        </w:rPr>
-      </w:pPr>
-    </w:p>
-    <w:p>
-      <w:pPr>
-        <w:jc w:val="center"/>
-        <w:rPr>
-          <w:rFonts w:ascii="Arial" w:hAnsi="Arial" w:cs="Arial"/>
-          <w:sz w:val="48"/>
-        </w:rPr>
-      </w:pPr>
       <w:r>
         <w:rPr>
           <w:rFonts w:ascii="Arial" w:hAnsi="Arial" w:cs="Arial"/>
@@ -1062,14 +1010,6 @@
         </w:rPr>
         <w:t>Section 2</w:t>
       </w:r>
-    </w:p>
-    <w:p>
-      <w:pPr>
-        <w:rPr>
-          <w:rFonts w:ascii="Arial" w:hAnsi="Arial" w:cs="Arial"/>
-          <w:sz w:val="48"/>
-        </w:rPr>
-      </w:pPr>
       <w:r>
         <w:rPr>
           <w:rFonts w:ascii="Arial" w:hAnsi="Arial" w:cs="Arial"/>
@@ -1224,24 +1164,6 @@
           <w:sz w:val="48"/>
         </w:rPr>
       </w:pPr>
-    </w:p>
-    <w:p>
-      <w:pPr>
-        <w:jc w:val="center"/>
-        <w:rPr>
-          <w:rFonts w:ascii="Arial" w:hAnsi="Arial" w:cs="Arial"/>
-          <w:sz w:val="48"/>
-        </w:rPr>
-      </w:pPr>
-    </w:p>
-    <w:p>
-      <w:pPr>
-        <w:jc w:val="center"/>
-        <w:rPr>
-          <w:rFonts w:ascii="Arial" w:hAnsi="Arial" w:cs="Arial"/>
-          <w:sz w:val="48"/>
-        </w:rPr>
-      </w:pPr>
       <w:r>
         <w:rPr>
           <w:rFonts w:ascii="Arial" w:hAnsi="Arial" w:cs="Arial"/>
@@ -1249,14 +1171,6 @@
         </w:rPr>
         <w:t>Section 3</w:t>
       </w:r>
-    </w:p>
-    <w:p>
-      <w:pPr>
-        <w:rPr>
-          <w:rFonts w:ascii="Arial" w:hAnsi="Arial" w:cs="Arial"/>
-          <w:sz w:val="48"/>
-        </w:rPr>
-      </w:pPr>
       <w:r>
         <w:rPr>
           <w:rFonts w:ascii="Arial" w:hAnsi="Arial" w:cs="Arial"/>
@@ -1405,24 +1319,6 @@
           <w:sz w:val="48"/>
         </w:rPr>
       </w:pPr>
-    </w:p>
-    <w:p>
-      <w:pPr>
-        <w:jc w:val="center"/>
-        <w:rPr>
-          <w:rFonts w:ascii="Arial" w:hAnsi="Arial" w:cs="Arial"/>
-          <w:sz w:val="48"/>
-        </w:rPr>
-      </w:pPr>
-    </w:p>
-    <w:p>
-      <w:pPr>
-        <w:jc w:val="center"/>
-        <w:rPr>
-          <w:rFonts w:ascii="Arial" w:hAnsi="Arial" w:cs="Arial"/>
-          <w:sz w:val="48"/>
-        </w:rPr>
-      </w:pPr>
       <w:r>
         <w:rPr>
           <w:rFonts w:ascii="Arial" w:hAnsi="Arial" w:cs="Arial"/>
@@ -1430,14 +1326,6 @@
         </w:rPr>
         <w:t>Section 4</w:t>
       </w:r>
-    </w:p>
-    <w:p>
-      <w:pPr>
-        <w:rPr>
-          <w:rFonts w:ascii="Arial" w:hAnsi="Arial" w:cs="Arial"/>
-          <w:sz w:val="48"/>
-        </w:rPr>
-      </w:pPr>
       <w:r>
         <w:rPr>
           <w:rFonts w:ascii="Arial" w:hAnsi="Arial" w:cs="Arial"/>
@@ -1585,24 +1473,6 @@
           <w:sz w:val="48"/>
         </w:rPr>
       </w:pPr>
-    </w:p>
-    <w:p>
-      <w:pPr>
-        <w:jc w:val="center"/>
-        <w:rPr>
-          <w:rFonts w:ascii="Arial" w:hAnsi="Arial" w:cs="Arial"/>
-          <w:sz w:val="48"/>
-        </w:rPr>
-      </w:pPr>
-    </w:p>
-    <w:p>
-      <w:pPr>
-        <w:jc w:val="center"/>
-        <w:rPr>
-          <w:rFonts w:ascii="Arial" w:hAnsi="Arial" w:cs="Arial"/>
-          <w:sz w:val="48"/>
-        </w:rPr>
-      </w:pPr>
       <w:r>
         <w:rPr>
           <w:rFonts w:ascii="Arial" w:hAnsi="Arial" w:cs="Arial"/>
@@ -1610,14 +1480,6 @@
         </w:rPr>
         <w:t>Section 5</w:t>
       </w:r>
-    </w:p>
-    <w:p>
-      <w:pPr>
-        <w:rPr>
-          <w:rFonts w:ascii="Arial" w:hAnsi="Arial" w:cs="Arial"/>
-          <w:sz w:val="48"/>
-        </w:rPr>
-      </w:pPr>
       <w:r>
         <w:rPr>
           <w:rFonts w:ascii="Arial" w:hAnsi="Arial" w:cs="Arial"/>
@@ -1668,8 +1530,6 @@
         </w:rPr>
         <w:t>~</w:t>
       </w:r>
-      <w:bookmarkStart w:id="0" w:name="_GoBack"/>
-      <w:bookmarkEnd w:id="0"/>
     </w:p>
     <w:p>
       <w:pPr>
@@ -1713,24 +1573,6 @@
         </w:rPr>
         <w:t>Shop Drawings</w:t>
       </w:r>
-    </w:p>
-    <w:p>
-      <w:pPr>
-        <w:jc w:val="center"/>
-        <w:rPr>
-          <w:rFonts w:ascii="Arial" w:hAnsi="Arial" w:cs="Arial"/>
-          <w:sz w:val="48"/>
-        </w:rPr>
-      </w:pPr>
-    </w:p>
-    <w:p>
-      <w:pPr>
-        <w:jc w:val="center"/>
-        <w:rPr>
-          <w:rFonts w:ascii="Arial" w:hAnsi="Arial" w:cs="Arial"/>
-          <w:sz w:val="48"/>
-        </w:rPr>
-      </w:pPr>
     </w:p>
     <w:p>
       <w:pPr>

</xml_diff>